<commit_message>
Font Awesome bug fixed
</commit_message>
<xml_diff>
--- a/doc/cv_dragomir_urdov.docx
+++ b/doc/cv_dragomir_urdov.docx
@@ -37,51 +37,23 @@
                 <w:noProof/>
               </w:rPr>
             </w:pPr>
-          </w:p>
-          <w:p>
-            <w:pPr>
-              <w:jc w:val="center"/>
+            <w:r>
               <w:rPr>
                 <w:b/>
                 <w:noProof/>
               </w:rPr>
-            </w:pPr>
-          </w:p>
-          <w:p>
-            <w:pPr>
-              <w:tabs>
-                <w:tab w:val="left" w:pos="900"/>
-              </w:tabs>
-              <w:rPr>
-                <w:b/>
-                <w:noProof/>
-              </w:rPr>
-            </w:pPr>
-            <w:r>
-              <w:rPr>
-                <w:b/>
-                <w:noProof/>
-              </w:rPr>
-              <w:tab/>
-            </w:r>
-          </w:p>
-          <w:p>
-            <w:pPr>
-              <w:jc w:val="center"/>
-              <w:rPr>
-                <w:b/>
-                <w:noProof/>
-              </w:rPr>
-            </w:pPr>
-            <w:r>
-              <w:rPr>
-                <w:b/>
-                <w:noProof/>
-              </w:rPr>
               <w:drawing>
-                <wp:inline distT="0" distB="0" distL="0" distR="0" wp14:anchorId="063E41FF" wp14:editId="0284D7C3">
-                  <wp:extent cx="1650686" cy="2200915"/>
-                  <wp:effectExtent l="0" t="0" r="6985" b="8890"/>
+                <wp:anchor distT="0" distB="0" distL="114300" distR="114300" simplePos="0" relativeHeight="251660288" behindDoc="0" locked="0" layoutInCell="1" allowOverlap="1" wp14:anchorId="063E41FF" wp14:editId="2D7063B9">
+                  <wp:simplePos x="0" y="0"/>
+                  <wp:positionH relativeFrom="column">
+                    <wp:posOffset>50165</wp:posOffset>
+                  </wp:positionH>
+                  <wp:positionV relativeFrom="paragraph">
+                    <wp:posOffset>95250</wp:posOffset>
+                  </wp:positionV>
+                  <wp:extent cx="1828800" cy="1371600"/>
+                  <wp:effectExtent l="0" t="0" r="0" b="0"/>
+                  <wp:wrapTopAndBottom/>
                   <wp:docPr id="2" name="Picture 2"/>
                   <wp:cNvGraphicFramePr>
                     <a:graphicFrameLocks xmlns:a="http://schemas.openxmlformats.org/drawingml/2006/main" noChangeAspect="1"/>
@@ -106,9 +78,9 @@
                           </a:stretch>
                         </pic:blipFill>
                         <pic:spPr>
-                          <a:xfrm>
+                          <a:xfrm rot="10800000">
                             <a:off x="0" y="0"/>
-                            <a:ext cx="1650686" cy="2200915"/>
+                            <a:ext cx="1828800" cy="1371600"/>
                           </a:xfrm>
                           <a:prstGeom prst="rect">
                             <a:avLst/>
@@ -117,94 +89,21 @@
                       </pic:pic>
                     </a:graphicData>
                   </a:graphic>
-                </wp:inline>
+                  <wp14:sizeRelH relativeFrom="margin">
+                    <wp14:pctWidth>0</wp14:pctWidth>
+                  </wp14:sizeRelH>
+                  <wp14:sizeRelV relativeFrom="margin">
+                    <wp14:pctHeight>0</wp14:pctHeight>
+                  </wp14:sizeRelV>
+                </wp:anchor>
               </w:drawing>
             </w:r>
           </w:p>
-          <w:p>
-            <w:pPr>
-              <w:rPr>
-                <w:b/>
-                <w:noProof/>
-              </w:rPr>
-            </w:pPr>
-          </w:p>
-          <w:p>
-            <w:pPr>
-              <w:rPr>
-                <w:rFonts w:ascii="Rambla-Regular" w:hAnsi="Rambla-Regular" w:cs="Rambla-Regular"/>
-                <w:color w:val="818181"/>
-                <w:sz w:val="24"/>
-                <w:szCs w:val="24"/>
-              </w:rPr>
-            </w:pPr>
-            <w:r>
-              <w:rPr>
-                <w:rFonts w:cs="Rambla-Regular"/>
-                <w:b/>
-                <w:color w:val="000000"/>
-                <w:szCs w:val="20"/>
-              </w:rPr>
-              <w:t>Datum rođenja</w:t>
-            </w:r>
-            <w:r>
-              <w:rPr>
-                <w:rFonts w:cs="Rambla-Regular"/>
-                <w:b/>
-                <w:color w:val="000000"/>
-                <w:szCs w:val="20"/>
-              </w:rPr>
-              <w:t>:</w:t>
-            </w:r>
-            <w:r>
-              <w:rPr>
-                <w:rFonts w:cs="Rambla-Regular"/>
-                <w:b/>
-                <w:color w:val="C45911" w:themeColor="accent2" w:themeShade="BF"/>
-                <w:szCs w:val="20"/>
-              </w:rPr>
-              <w:t>23</w:t>
-            </w:r>
-            <w:r>
-              <w:rPr>
-                <w:rFonts w:cs="Rambla-Regular"/>
-                <w:b/>
-                <w:color w:val="C45911" w:themeColor="accent2" w:themeShade="BF"/>
-                <w:szCs w:val="20"/>
-              </w:rPr>
-              <w:t>.</w:t>
-            </w:r>
-            <w:r>
-              <w:rPr>
-                <w:rFonts w:cs="Rambla-Regular"/>
-                <w:b/>
-                <w:color w:val="C45911" w:themeColor="accent2" w:themeShade="BF"/>
-                <w:szCs w:val="20"/>
-              </w:rPr>
-              <w:t>03.1996</w:t>
-            </w:r>
-            <w:r>
-              <w:rPr>
-                <w:rFonts w:cs="Rambla-Regular"/>
-                <w:b/>
-                <w:color w:val="C45911" w:themeColor="accent2" w:themeShade="BF"/>
-                <w:szCs w:val="20"/>
-              </w:rPr>
-              <w:t>.</w:t>
-            </w:r>
-          </w:p>
-          <w:p/>
           <w:p>
             <w:pPr>
               <w:autoSpaceDE w:val="0"/>
               <w:autoSpaceDN w:val="0"/>
               <w:adjustRightInd w:val="0"/>
-              <w:rPr>
-                <w:rFonts w:cs="Rambla-Regular"/>
-                <w:b/>
-                <w:color w:val="C45911" w:themeColor="accent2" w:themeShade="BF"/>
-                <w:szCs w:val="20"/>
-              </w:rPr>
             </w:pPr>
             <w:proofErr w:type="spellStart"/>
             <w:r>
@@ -219,52 +118,65 @@
             <w:r>
               <w:t xml:space="preserve">: </w:t>
             </w:r>
-            <w:proofErr w:type="spellStart"/>
-            <w:r>
+          </w:p>
+          <w:p>
+            <w:pPr>
+              <w:autoSpaceDE w:val="0"/>
+              <w:autoSpaceDN w:val="0"/>
+              <w:adjustRightInd w:val="0"/>
               <w:rPr>
                 <w:rFonts w:cs="Rambla-Regular"/>
                 <w:b/>
-                <w:color w:val="C45911" w:themeColor="accent2" w:themeShade="BF"/>
+                <w:color w:val="2E74B5" w:themeColor="accent1" w:themeShade="BF"/>
                 <w:szCs w:val="20"/>
               </w:rPr>
-              <w:t>Vatrogasne</w:t>
-            </w:r>
-            <w:proofErr w:type="spellEnd"/>
+            </w:pPr>
+            <w:proofErr w:type="spellStart"/>
             <w:r>
               <w:rPr>
                 <w:rFonts w:cs="Rambla-Regular"/>
                 <w:b/>
-                <w:color w:val="C45911" w:themeColor="accent2" w:themeShade="BF"/>
+                <w:color w:val="2E74B5" w:themeColor="accent1" w:themeShade="BF"/>
                 <w:szCs w:val="20"/>
               </w:rPr>
-              <w:t xml:space="preserve"> </w:t>
-            </w:r>
-            <w:proofErr w:type="spellStart"/>
+              <w:t>Vatrogasne</w:t>
+            </w:r>
+            <w:proofErr w:type="spellEnd"/>
             <w:r>
               <w:rPr>
                 <w:rFonts w:cs="Rambla-Regular"/>
                 <w:b/>
-                <w:color w:val="C45911" w:themeColor="accent2" w:themeShade="BF"/>
+                <w:color w:val="2E74B5" w:themeColor="accent1" w:themeShade="BF"/>
                 <w:szCs w:val="20"/>
               </w:rPr>
-              <w:t>čete</w:t>
-            </w:r>
-            <w:proofErr w:type="spellEnd"/>
+              <w:t xml:space="preserve"> </w:t>
+            </w:r>
+            <w:proofErr w:type="spellStart"/>
             <w:r>
               <w:rPr>
                 <w:rFonts w:cs="Rambla-Regular"/>
                 <w:b/>
-                <w:color w:val="C45911" w:themeColor="accent2" w:themeShade="BF"/>
+                <w:color w:val="2E74B5" w:themeColor="accent1" w:themeShade="BF"/>
                 <w:szCs w:val="20"/>
               </w:rPr>
-              <w:t xml:space="preserve"> 8, </w:t>
-            </w:r>
-            <w:proofErr w:type="spellStart"/>
+              <w:t>čete</w:t>
+            </w:r>
+            <w:proofErr w:type="spellEnd"/>
             <w:r>
               <w:rPr>
                 <w:rFonts w:cs="Rambla-Regular"/>
                 <w:b/>
-                <w:color w:val="C45911" w:themeColor="accent2" w:themeShade="BF"/>
+                <w:color w:val="2E74B5" w:themeColor="accent1" w:themeShade="BF"/>
+                <w:szCs w:val="20"/>
+              </w:rPr>
+              <w:t xml:space="preserve"> 8, </w:t>
+            </w:r>
+            <w:proofErr w:type="spellStart"/>
+            <w:r>
+              <w:rPr>
+                <w:rFonts w:cs="Rambla-Regular"/>
+                <w:b/>
+                <w:color w:val="2E74B5" w:themeColor="accent1" w:themeShade="BF"/>
                 <w:szCs w:val="20"/>
               </w:rPr>
               <w:t>Kraljevo</w:t>
@@ -309,7 +221,7 @@
               <w:rPr>
                 <w:rFonts w:cs="Rambla-Regular"/>
                 <w:b/>
-                <w:color w:val="C45911" w:themeColor="accent2" w:themeShade="BF"/>
+                <w:color w:val="2E74B5" w:themeColor="accent1" w:themeShade="BF"/>
                 <w:szCs w:val="20"/>
               </w:rPr>
               <w:t>+381 64 478 11 40</w:t>
@@ -323,54 +235,192 @@
             </w:pPr>
           </w:p>
           <w:p>
-            <w:r>
-              <w:rPr>
-                <w:b/>
-                <w:sz w:val="18"/>
-                <w:szCs w:val="18"/>
-              </w:rPr>
-              <w:t>E-mail</w:t>
-            </w:r>
-            <w:r>
-              <w:t xml:space="preserve">: </w:t>
-            </w:r>
-            <w:r>
+            <w:pPr>
               <w:rPr>
                 <w:rFonts w:cs="Rambla-Regular"/>
                 <w:b/>
                 <w:color w:val="C45911" w:themeColor="accent2" w:themeShade="BF"/>
                 <w:szCs w:val="20"/>
               </w:rPr>
-              <w:t>dragomir.urdov</w:t>
-            </w:r>
-            <w:r>
+            </w:pPr>
+            <w:r>
+              <w:rPr>
+                <w:b/>
+                <w:sz w:val="18"/>
+                <w:szCs w:val="18"/>
+              </w:rPr>
+              <w:t>E-mail</w:t>
+            </w:r>
+            <w:r>
+              <w:t xml:space="preserve">: </w:t>
+            </w:r>
+            <w:hyperlink r:id="rId9" w:history="1">
+              <w:r>
+                <w:rPr>
+                  <w:rStyle w:val="Hyperlink"/>
+                  <w:rFonts w:cs="Rambla-Regular"/>
+                  <w:b/>
+                  <w:szCs w:val="20"/>
+                </w:rPr>
+                <w:t>dragomir.urdov@gmail.com</w:t>
+              </w:r>
+            </w:hyperlink>
+          </w:p>
+          <w:p>
+            <w:pPr>
               <w:rPr>
                 <w:rFonts w:cs="Rambla-Regular"/>
                 <w:b/>
                 <w:color w:val="C45911" w:themeColor="accent2" w:themeShade="BF"/>
                 <w:szCs w:val="20"/>
               </w:rPr>
-              <w:t>@</w:t>
-            </w:r>
-            <w:r>
+            </w:pPr>
+          </w:p>
+          <w:p>
+            <w:pPr>
+              <w:rPr>
+                <w:rFonts w:cs="Rambla-Regular"/>
+                <w:b/>
+                <w:color w:val="2E74B5" w:themeColor="accent1" w:themeShade="BF"/>
+                <w:szCs w:val="20"/>
+                <w:u w:val="single"/>
+              </w:rPr>
+            </w:pPr>
+            <w:r>
+              <w:rPr>
+                <w:b/>
+                <w:sz w:val="18"/>
+                <w:szCs w:val="18"/>
+              </w:rPr>
+              <w:t>Portfolio</w:t>
+            </w:r>
+            <w:r>
+              <w:t xml:space="preserve">: </w:t>
+            </w:r>
+            <w:hyperlink r:id="rId10" w:anchor="home" w:history="1">
+              <w:r>
+                <w:rPr>
+                  <w:rStyle w:val="Hyperlink"/>
+                  <w:rFonts w:cs="Rambla-Regular"/>
+                  <w:b/>
+                  <w:color w:val="034990" w:themeColor="hyperlink" w:themeShade="BF"/>
+                  <w:szCs w:val="20"/>
+                </w:rPr>
+                <w:t>dragomirurdo</w:t>
+              </w:r>
+              <w:r>
+                <w:rPr>
+                  <w:rStyle w:val="Hyperlink"/>
+                  <w:rFonts w:cs="Rambla-Regular"/>
+                  <w:b/>
+                  <w:color w:val="034990" w:themeColor="hyperlink" w:themeShade="BF"/>
+                  <w:szCs w:val="20"/>
+                </w:rPr>
+                <w:t>v</w:t>
+              </w:r>
+              <w:r>
+                <w:rPr>
+                  <w:rStyle w:val="Hyperlink"/>
+                  <w:rFonts w:cs="Rambla-Regular"/>
+                  <w:b/>
+                  <w:color w:val="034990" w:themeColor="hyperlink" w:themeShade="BF"/>
+                  <w:szCs w:val="20"/>
+                </w:rPr>
+                <w:t>.github.io/portfolio</w:t>
+              </w:r>
+            </w:hyperlink>
+          </w:p>
+          <w:p>
+            <w:pPr>
+              <w:rPr>
+                <w:rFonts w:cs="Rambla-Regular"/>
+                <w:b/>
+                <w:color w:val="2E74B5" w:themeColor="accent1" w:themeShade="BF"/>
+                <w:szCs w:val="20"/>
+                <w:u w:val="single"/>
+              </w:rPr>
+            </w:pPr>
+          </w:p>
+          <w:p>
+            <w:pPr>
+              <w:rPr>
+                <w:b/>
+                <w:sz w:val="18"/>
+                <w:szCs w:val="18"/>
+              </w:rPr>
+            </w:pPr>
+            <w:r>
+              <w:rPr>
+                <w:b/>
+                <w:sz w:val="18"/>
+                <w:szCs w:val="18"/>
+              </w:rPr>
+              <w:t>Portfolio</w:t>
+            </w:r>
+            <w:r>
+              <w:rPr>
+                <w:b/>
+                <w:sz w:val="18"/>
+                <w:szCs w:val="18"/>
+              </w:rPr>
+              <w:t>:</w:t>
+            </w:r>
+          </w:p>
+          <w:p>
+            <w:pPr>
               <w:rPr>
                 <w:rFonts w:cs="Rambla-Regular"/>
                 <w:b/>
                 <w:color w:val="C45911" w:themeColor="accent2" w:themeShade="BF"/>
                 <w:szCs w:val="20"/>
               </w:rPr>
-              <w:t>gmail</w:t>
-            </w:r>
-            <w:r>
-              <w:rPr>
-                <w:rFonts w:cs="Rambla-Regular"/>
-                <w:b/>
-                <w:color w:val="C45911" w:themeColor="accent2" w:themeShade="BF"/>
-                <w:szCs w:val="20"/>
-              </w:rPr>
-              <w:t>.com</w:t>
-            </w:r>
+            </w:pPr>
+            <w:hyperlink r:id="rId11" w:history="1">
+              <w:r>
+                <w:rPr>
+                  <w:rStyle w:val="Hyperlink"/>
+                  <w:rFonts w:cs="Rambla-Regular"/>
+                  <w:b/>
+                  <w:color w:val="034990" w:themeColor="hyperlink" w:themeShade="BF"/>
+                  <w:szCs w:val="20"/>
+                </w:rPr>
+                <w:t>gith</w:t>
+              </w:r>
+              <w:r>
+                <w:rPr>
+                  <w:rStyle w:val="Hyperlink"/>
+                  <w:rFonts w:cs="Rambla-Regular"/>
+                  <w:b/>
+                  <w:color w:val="034990" w:themeColor="hyperlink" w:themeShade="BF"/>
+                  <w:szCs w:val="20"/>
+                </w:rPr>
+                <w:t>u</w:t>
+              </w:r>
+              <w:r>
+                <w:rPr>
+                  <w:rStyle w:val="Hyperlink"/>
+                  <w:rFonts w:cs="Rambla-Regular"/>
+                  <w:b/>
+                  <w:color w:val="034990" w:themeColor="hyperlink" w:themeShade="BF"/>
+                  <w:szCs w:val="20"/>
+                </w:rPr>
+                <w:t>b.com/</w:t>
+              </w:r>
+              <w:proofErr w:type="spellStart"/>
+              <w:r>
+                <w:rPr>
+                  <w:rStyle w:val="Hyperlink"/>
+                  <w:rFonts w:cs="Rambla-Regular"/>
+                  <w:b/>
+                  <w:color w:val="034990" w:themeColor="hyperlink" w:themeShade="BF"/>
+                  <w:szCs w:val="20"/>
+                </w:rPr>
+                <w:t>dragomirurdov</w:t>
+              </w:r>
+              <w:proofErr w:type="spellEnd"/>
+            </w:hyperlink>
           </w:p>
+          <w:p/>
           <w:p/>
           <w:p/>
           <w:p>
@@ -397,7 +447,7 @@
           <w:tbl>
             <w:tblPr>
               <w:tblStyle w:val="TableGrid"/>
-              <w:tblW w:w="3287" w:type="dxa"/>
+              <w:tblW w:w="3285" w:type="dxa"/>
               <w:tblBorders>
                 <w:top w:val="none" w:sz="0" w:space="0" w:color="auto"/>
                 <w:left w:val="none" w:sz="0" w:space="0" w:color="auto"/>
@@ -418,7 +468,7 @@
               <w:gridCol w:w="308"/>
               <w:gridCol w:w="307"/>
               <w:gridCol w:w="308"/>
-              <w:gridCol w:w="308"/>
+              <w:gridCol w:w="306"/>
             </w:tblGrid>
             <w:tr>
               <w:trPr>
@@ -532,7 +582,7 @@
               </w:tc>
               <w:tc>
                 <w:tcPr>
-                  <w:tcW w:w="308" w:type="dxa"/>
+                  <w:tcW w:w="306" w:type="dxa"/>
                   <w:tcBorders>
                     <w:top w:val="nil"/>
                     <w:left w:val="single" w:sz="8" w:space="0" w:color="FFFFFF" w:themeColor="background1"/>
@@ -662,7 +712,7 @@
               </w:tc>
               <w:tc>
                 <w:tcPr>
-                  <w:tcW w:w="308" w:type="dxa"/>
+                  <w:tcW w:w="306" w:type="dxa"/>
                   <w:tcBorders>
                     <w:top w:val="single" w:sz="24" w:space="0" w:color="FFFFFF" w:themeColor="background1"/>
                     <w:left w:val="single" w:sz="8" w:space="0" w:color="FFFFFF" w:themeColor="background1"/>
@@ -787,18 +837,21 @@
                     <w:tabs>
                       <w:tab w:val="left" w:pos="2687"/>
                     </w:tabs>
+                    <w:rPr>
+                      <w:highlight w:val="blue"/>
+                    </w:rPr>
                   </w:pPr>
                 </w:p>
               </w:tc>
               <w:tc>
                 <w:tcPr>
-                  <w:tcW w:w="308" w:type="dxa"/>
+                  <w:tcW w:w="306" w:type="dxa"/>
                   <w:tcBorders>
                     <w:top w:val="single" w:sz="24" w:space="0" w:color="FFFFFF" w:themeColor="background1"/>
                     <w:left w:val="single" w:sz="8" w:space="0" w:color="FFFFFF" w:themeColor="background1"/>
                     <w:bottom w:val="single" w:sz="24" w:space="0" w:color="FFFFFF" w:themeColor="background1"/>
                   </w:tcBorders>
-                  <w:shd w:val="clear" w:color="auto" w:fill="9CC2E5" w:themeFill="accent1" w:themeFillTint="99"/>
+                  <w:shd w:val="clear" w:color="auto" w:fill="2E74B5" w:themeFill="accent1" w:themeFillShade="BF"/>
                 </w:tcPr>
                 <w:p>
                   <w:pPr>
@@ -806,6 +859,10 @@
                     <w:tabs>
                       <w:tab w:val="left" w:pos="2687"/>
                     </w:tabs>
+                    <w:rPr>
+                      <w:color w:val="2E74B5" w:themeColor="accent1" w:themeShade="BF"/>
+                      <w:highlight w:val="blue"/>
+                    </w:rPr>
                   </w:pPr>
                 </w:p>
               </w:tc>
@@ -925,7 +982,7 @@
               </w:tc>
               <w:tc>
                 <w:tcPr>
-                  <w:tcW w:w="308" w:type="dxa"/>
+                  <w:tcW w:w="306" w:type="dxa"/>
                   <w:tcBorders>
                     <w:top w:val="single" w:sz="24" w:space="0" w:color="FFFFFF" w:themeColor="background1"/>
                     <w:left w:val="single" w:sz="8" w:space="0" w:color="FFFFFF" w:themeColor="background1"/>
@@ -1061,7 +1118,7 @@
               </w:tc>
               <w:tc>
                 <w:tcPr>
-                  <w:tcW w:w="308" w:type="dxa"/>
+                  <w:tcW w:w="306" w:type="dxa"/>
                   <w:tcBorders>
                     <w:top w:val="single" w:sz="24" w:space="0" w:color="FFFFFF" w:themeColor="background1"/>
                     <w:left w:val="single" w:sz="8" w:space="0" w:color="FFFFFF" w:themeColor="background1"/>
@@ -2339,6 +2396,13 @@
               </w:rPr>
               <w:t>Programski jezici</w:t>
             </w:r>
+            <w:r>
+              <w:rPr>
+                <w:color w:val="C45911" w:themeColor="accent2" w:themeShade="BF"/>
+                <w:lang w:val="sv-SE"/>
+              </w:rPr>
+              <w:t>:</w:t>
+            </w:r>
           </w:p>
           <w:p>
             <w:pPr>
@@ -2384,7 +2448,18 @@
                 <w:szCs w:val="28"/>
                 <w:lang w:val="sv-SE"/>
               </w:rPr>
-              <w:t xml:space="preserve"> MySQL, HTML, CSS </w:t>
+              <w:t xml:space="preserve"> MySQL, HTML, CSS</w:t>
+            </w:r>
+            <w:r>
+              <w:rPr>
+                <w:rFonts w:ascii="Century Gothic" w:hAnsi="Century Gothic" w:cs="Rambla-Bold"/>
+                <w:bCs/>
+                <w:color w:val="1F3864" w:themeColor="accent5" w:themeShade="80"/>
+                <w:sz w:val="28"/>
+                <w:szCs w:val="28"/>
+                <w:lang w:val="sv-SE"/>
+              </w:rPr>
+              <w:t>, SASS, PHP, Git, Bootstrap</w:t>
             </w:r>
           </w:p>
           <w:p>
@@ -2412,6 +2487,13 @@
               </w:rPr>
               <w:t>Softverski alati</w:t>
             </w:r>
+            <w:r>
+              <w:rPr>
+                <w:color w:val="C45911" w:themeColor="accent2" w:themeShade="BF"/>
+                <w:lang w:val="sv-SE"/>
+              </w:rPr>
+              <w:t>:</w:t>
+            </w:r>
           </w:p>
           <w:p>
             <w:pPr>
@@ -2435,7 +2517,29 @@
                 <w:szCs w:val="28"/>
                 <w:lang w:val="sv-SE"/>
               </w:rPr>
-              <w:t>MySQL  Workbench, Eclipse, IntelliJ IDEA, Auto CAD, Adobe Photoshop, Adobe Illustrator</w:t>
+              <w:t>MySQL  Workbench, Eclipse, IntelliJ IDEA,</w:t>
+            </w:r>
+            <w:r>
+              <w:rPr>
+                <w:rFonts w:ascii="Century Gothic" w:hAnsi="Century Gothic" w:cs="Rambla-Bold"/>
+                <w:bCs/>
+                <w:color w:val="1F3864" w:themeColor="accent5" w:themeShade="80"/>
+                <w:sz w:val="28"/>
+                <w:szCs w:val="28"/>
+                <w:lang w:val="sv-SE"/>
+              </w:rPr>
+              <w:t xml:space="preserve"> Android Studio,</w:t>
+            </w:r>
+            <w:r>
+              <w:rPr>
+                <w:rFonts w:ascii="Century Gothic" w:hAnsi="Century Gothic" w:cs="Rambla-Bold"/>
+                <w:bCs/>
+                <w:color w:val="1F3864" w:themeColor="accent5" w:themeShade="80"/>
+                <w:sz w:val="28"/>
+                <w:szCs w:val="28"/>
+                <w:lang w:val="sv-SE"/>
+              </w:rPr>
+              <w:t xml:space="preserve"> Adobe Photoshop, Adobe Illustrator</w:t>
             </w:r>
             <w:r>
               <w:rPr>
@@ -2455,10 +2559,9 @@
       </w:pPr>
     </w:p>
     <w:sectPr>
-      <w:headerReference w:type="first" r:id="rId9"/>
-      <w:footerReference w:type="first" r:id="rId10"/>
+      <w:footerReference w:type="first" r:id="rId12"/>
       <w:pgSz w:w="12240" w:h="15840" w:code="1"/>
-      <w:pgMar w:top="720" w:right="720" w:bottom="720" w:left="720" w:header="720" w:footer="0" w:gutter="0"/>
+      <w:pgMar w:top="1260" w:right="720" w:bottom="720" w:left="720" w:header="720" w:footer="0" w:gutter="0"/>
       <w:cols w:space="720"/>
       <w:titlePg/>
       <w:docGrid w:linePitch="360"/>
@@ -2541,100 +2644,6 @@
     </w:p>
   </w:footnote>
 </w:footnotes>
-</file>
-
-<file path=word/header1.xml><?xml version="1.0" encoding="utf-8"?>
-<w:hdr xmlns:wpc="http://schemas.microsoft.com/office/word/2010/wordprocessingCanvas" xmlns:cx="http://schemas.microsoft.com/office/drawing/2014/chartex" xmlns:cx1="http://schemas.microsoft.com/office/drawing/2015/9/8/chartex" xmlns:cx2="http://schemas.microsoft.com/office/drawing/2015/10/21/chartex" xmlns:cx3="http://schemas.microsoft.com/office/drawing/2016/5/9/chartex" xmlns:cx4="http://schemas.microsoft.com/office/drawing/2016/5/10/chartex" xmlns:cx5="http://schemas.microsoft.com/office/drawing/2016/5/11/chartex" xmlns:cx6="http://schemas.microsoft.com/office/drawing/2016/5/12/chartex" xmlns:cx7="http://schemas.microsoft.com/office/drawing/2016/5/13/chartex" xmlns:cx8="http://schemas.microsoft.com/office/drawing/2016/5/14/chartex" xmlns:mc="http://schemas.openxmlformats.org/markup-compatibility/2006" xmlns:aink="http://schemas.microsoft.com/office/drawing/2016/ink" xmlns:am3d="http://schemas.microsoft.com/office/drawing/2017/model3d" xmlns:o="urn:schemas-microsoft-com:office:office" xmlns:r="http://schemas.openxmlformats.org/officeDocument/2006/relationships" xmlns:m="http://schemas.openxmlformats.org/officeDocument/2006/math" xmlns:v="urn:schemas-microsoft-com:vml" xmlns:wp14="http://schemas.microsoft.com/office/word/2010/wordprocessingDrawing" xmlns:wp="http://schemas.openxmlformats.org/drawingml/2006/wordprocessingDrawing" xmlns:w10="urn:schemas-microsoft-com:office:word" xmlns:w="http://schemas.openxmlformats.org/wordprocessingml/2006/main" xmlns:w14="http://schemas.microsoft.com/office/word/2010/wordml" xmlns:w15="http://schemas.microsoft.com/office/word/2012/wordml" xmlns:w16cex="http://schemas.microsoft.com/office/word/2018/wordml/cex" xmlns:w16cid="http://schemas.microsoft.com/office/word/2016/wordml/cid" xmlns:w16="http://schemas.microsoft.com/office/word/2018/wordml" xmlns:w16se="http://schemas.microsoft.com/office/word/2015/wordml/symex" xmlns:wpg="http://schemas.microsoft.com/office/word/2010/wordprocessingGroup" xmlns:wpi="http://schemas.microsoft.com/office/word/2010/wordprocessingInk" xmlns:wne="http://schemas.microsoft.com/office/word/2006/wordml" xmlns:wps="http://schemas.microsoft.com/office/word/2010/wordprocessingShape" mc:Ignorable="w14 w15 w16se w16cid w16 w16cex wp14">
-  <w:p>
-    <w:pPr>
-      <w:pStyle w:val="Header"/>
-    </w:pPr>
-    <w:r>
-      <w:rPr>
-        <w:noProof/>
-      </w:rPr>
-      <mc:AlternateContent>
-        <mc:Choice Requires="wps">
-          <w:drawing>
-            <wp:anchor distT="0" distB="0" distL="114300" distR="114300" simplePos="0" relativeHeight="251657728" behindDoc="1" locked="0" layoutInCell="1" allowOverlap="1" wp14:anchorId="750FA9D8" wp14:editId="74F3B548">
-              <wp:simplePos x="0" y="0"/>
-              <wp:positionH relativeFrom="column">
-                <wp:posOffset>-20955</wp:posOffset>
-              </wp:positionH>
-              <wp:positionV relativeFrom="paragraph">
-                <wp:posOffset>-499745</wp:posOffset>
-              </wp:positionV>
-              <wp:extent cx="2020570" cy="4077970"/>
-              <wp:effectExtent l="0" t="0" r="0" b="0"/>
-              <wp:wrapNone/>
-              <wp:docPr id="1" name="Rectangle 2"/>
-              <wp:cNvGraphicFramePr>
-                <a:graphicFrameLocks xmlns:a="http://schemas.openxmlformats.org/drawingml/2006/main"/>
-              </wp:cNvGraphicFramePr>
-              <a:graphic xmlns:a="http://schemas.openxmlformats.org/drawingml/2006/main">
-                <a:graphicData uri="http://schemas.microsoft.com/office/word/2010/wordprocessingShape">
-                  <wps:wsp>
-                    <wps:cNvSpPr>
-                      <a:spLocks/>
-                    </wps:cNvSpPr>
-                    <wps:spPr>
-                      <a:xfrm>
-                        <a:off x="0" y="0"/>
-                        <a:ext cx="2020570" cy="4077970"/>
-                      </a:xfrm>
-                      <a:prstGeom prst="rect">
-                        <a:avLst/>
-                      </a:prstGeom>
-                      <a:solidFill>
-                        <a:schemeClr val="bg2"/>
-                      </a:solidFill>
-                      <a:ln>
-                        <a:noFill/>
-                      </a:ln>
-                    </wps:spPr>
-                    <wps:style>
-                      <a:lnRef idx="2">
-                        <a:schemeClr val="accent1">
-                          <a:shade val="50000"/>
-                        </a:schemeClr>
-                      </a:lnRef>
-                      <a:fillRef idx="1">
-                        <a:schemeClr val="accent1"/>
-                      </a:fillRef>
-                      <a:effectRef idx="0">
-                        <a:schemeClr val="accent1"/>
-                      </a:effectRef>
-                      <a:fontRef idx="minor">
-                        <a:schemeClr val="lt1"/>
-                      </a:fontRef>
-                    </wps:style>
-                    <wps:bodyPr rot="0" spcFirstLastPara="0" vertOverflow="overflow" horzOverflow="overflow" vert="horz" wrap="square" lIns="91440" tIns="45720" rIns="91440" bIns="45720" numCol="1" spcCol="0" rtlCol="0" fromWordArt="0" anchor="ctr" anchorCtr="0" forceAA="0" compatLnSpc="1">
-                      <a:prstTxWarp prst="textNoShape">
-                        <a:avLst/>
-                      </a:prstTxWarp>
-                      <a:noAutofit/>
-                    </wps:bodyPr>
-                  </wps:wsp>
-                </a:graphicData>
-              </a:graphic>
-              <wp14:sizeRelH relativeFrom="margin">
-                <wp14:pctWidth>0</wp14:pctWidth>
-              </wp14:sizeRelH>
-              <wp14:sizeRelV relativeFrom="margin">
-                <wp14:pctHeight>0</wp14:pctHeight>
-              </wp14:sizeRelV>
-            </wp:anchor>
-          </w:drawing>
-        </mc:Choice>
-        <mc:Fallback>
-          <w:pict>
-            <v:rect w14:anchorId="00112113" id="Rectangle 2" o:spid="_x0000_s1026" style="position:absolute;margin-left:-1.65pt;margin-top:-39.35pt;width:159.1pt;height:321.1pt;z-index:-251658752;visibility:visible;mso-wrap-style:square;mso-width-percent:0;mso-height-percent:0;mso-wrap-distance-left:9pt;mso-wrap-distance-top:0;mso-wrap-distance-right:9pt;mso-wrap-distance-bottom:0;mso-position-horizontal:absolute;mso-position-horizontal-relative:text;mso-position-vertical:absolute;mso-position-vertical-relative:text;mso-width-percent:0;mso-height-percent:0;mso-width-relative:margin;mso-height-relative:margin;v-text-anchor:middle" o:gfxdata="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" fillcolor="#e7e6e6 [3214]" stroked="f" strokeweight="1pt"/>
-          </w:pict>
-        </mc:Fallback>
-      </mc:AlternateContent>
-    </w:r>
-  </w:p>
-</w:hdr>
 </file>
 
 <file path=word/numbering.xml><?xml version="1.0" encoding="utf-8"?>
@@ -4213,7 +4222,7 @@
     <w:lsdException w:name="Table Web 2" w:semiHidden="1" w:unhideWhenUsed="1"/>
     <w:lsdException w:name="Table Web 3" w:semiHidden="1" w:unhideWhenUsed="1"/>
     <w:lsdException w:name="Balloon Text" w:semiHidden="1" w:unhideWhenUsed="1"/>
-    <w:lsdException w:name="Table Grid" w:semiHidden="1" w:uiPriority="39" w:unhideWhenUsed="1"/>
+    <w:lsdException w:name="Table Grid" w:uiPriority="39"/>
     <w:lsdException w:name="Table Theme" w:semiHidden="1" w:unhideWhenUsed="1"/>
     <w:lsdException w:name="Placeholder Text" w:semiHidden="1"/>
     <w:lsdException w:name="No Spacing" w:uiPriority="1" w:qFormat="1"/>
@@ -5113,6 +5122,30 @@
       <w:szCs w:val="20"/>
     </w:rPr>
   </w:style>
+  <w:style w:type="character" w:styleId="UnresolvedMention">
+    <w:name w:val="Unresolved Mention"/>
+    <w:basedOn w:val="DefaultParagraphFont"/>
+    <w:uiPriority w:val="99"/>
+    <w:semiHidden/>
+    <w:unhideWhenUsed/>
+    <w:rsid w:val="0073034D"/>
+    <w:rPr>
+      <w:color w:val="605E5C"/>
+      <w:shd w:val="clear" w:color="auto" w:fill="E1DFDD"/>
+    </w:rPr>
+  </w:style>
+  <w:style w:type="character" w:styleId="FollowedHyperlink">
+    <w:name w:val="FollowedHyperlink"/>
+    <w:basedOn w:val="DefaultParagraphFont"/>
+    <w:uiPriority w:val="99"/>
+    <w:semiHidden/>
+    <w:unhideWhenUsed/>
+    <w:rsid w:val="0073034D"/>
+    <w:rPr>
+      <w:color w:val="954F72" w:themeColor="followedHyperlink"/>
+      <w:u w:val="single"/>
+    </w:rPr>
+  </w:style>
 </w:styles>
 </file>
 
@@ -5382,7 +5415,7 @@
 </file>
 
 <file path=customXml/itemProps1.xml><?xml version="1.0" encoding="utf-8"?>
-<ds:datastoreItem xmlns:ds="http://schemas.openxmlformats.org/officeDocument/2006/customXml" ds:itemID="{F6709B13-D38D-4809-A79B-4B44E18E5EA9}">
+<ds:datastoreItem xmlns:ds="http://schemas.openxmlformats.org/officeDocument/2006/customXml" ds:itemID="{DB19648E-9199-4129-AE4D-217ACF364A69}">
   <ds:schemaRefs>
     <ds:schemaRef ds:uri="http://schemas.openxmlformats.org/officeDocument/2006/bibliography"/>
   </ds:schemaRefs>

</xml_diff>